<commit_message>
Fuxed bug of multiple gargoyle and updated docs
</commit_message>
<xml_diff>
--- a/Docs/Gargoyle Malfind Evasion.docx
+++ b/Docs/Gargoyle Malfind Evasion.docx
@@ -7,7 +7,6 @@
         <w:pStyle w:val="NormalWeb"/>
         <w:jc w:val="center"/>
         <w:rPr>
-          <w:rFonts w:hint="cs"/>
           <w:b/>
           <w:bCs/>
           <w:sz w:val="40"/>
@@ -26,6 +25,7 @@
         </w:rPr>
         <w:t xml:space="preserve">Gargoyle </w:t>
       </w:r>
+      <w:proofErr w:type="spellStart"/>
       <w:r>
         <w:rPr>
           <w:b/>
@@ -34,7 +34,18 @@
           <w:szCs w:val="40"/>
           <w:u w:val="single"/>
         </w:rPr>
-        <w:t>Malfind Evasion</w:t>
+        <w:t>Malfind</w:t>
+      </w:r>
+      <w:proofErr w:type="spellEnd"/>
+      <w:r>
+        <w:rPr>
+          <w:b/>
+          <w:bCs/>
+          <w:sz w:val="40"/>
+          <w:szCs w:val="40"/>
+          <w:u w:val="single"/>
+        </w:rPr>
+        <w:t xml:space="preserve"> Evasion</w:t>
       </w:r>
     </w:p>
     <w:p>
@@ -56,7 +67,29 @@
           <w:szCs w:val="22"/>
           <w14:ligatures w14:val="standardContextual"/>
         </w:rPr>
-        <w:t>We ran gargoyle on a 32bit windows 10 machine:</w:t>
+        <w:t xml:space="preserve">We ran gargoyle on a 32bit windows 10 </w:t>
+      </w:r>
+      <w:proofErr w:type="gramStart"/>
+      <w:r>
+        <w:rPr>
+          <w:rFonts w:asciiTheme="minorHAnsi" w:eastAsiaTheme="minorHAnsi" w:hAnsiTheme="minorHAnsi" w:cstheme="minorBidi"/>
+          <w:kern w:val="2"/>
+          <w:sz w:val="22"/>
+          <w:szCs w:val="22"/>
+          <w14:ligatures w14:val="standardContextual"/>
+        </w:rPr>
+        <w:t>machine</w:t>
+      </w:r>
+      <w:proofErr w:type="gramEnd"/>
+      <w:r>
+        <w:rPr>
+          <w:rFonts w:asciiTheme="minorHAnsi" w:eastAsiaTheme="minorHAnsi" w:hAnsiTheme="minorHAnsi" w:cstheme="minorBidi"/>
+          <w:kern w:val="2"/>
+          <w:sz w:val="22"/>
+          <w:szCs w:val="22"/>
+          <w14:ligatures w14:val="standardContextual"/>
+        </w:rPr>
+        <w:t>:</w:t>
       </w:r>
     </w:p>
     <w:p>
@@ -377,8 +410,21 @@
         <w:t>es</w:t>
       </w:r>
       <w:r>
-        <w:t xml:space="preserve"> the r-rx switches as expected, it's being detected by volatility's malfind</w:t>
-      </w:r>
+        <w:t xml:space="preserve"> the r-</w:t>
+      </w:r>
+      <w:proofErr w:type="spellStart"/>
+      <w:r>
+        <w:t>rx</w:t>
+      </w:r>
+      <w:proofErr w:type="spellEnd"/>
+      <w:r>
+        <w:t xml:space="preserve"> switches as expected, it's being detected by volatility's </w:t>
+      </w:r>
+      <w:proofErr w:type="spellStart"/>
+      <w:r>
+        <w:t>malfind</w:t>
+      </w:r>
+      <w:proofErr w:type="spellEnd"/>
       <w:r>
         <w:t>:</w:t>
       </w:r>
@@ -388,6 +434,9 @@
         <w:bidi w:val="0"/>
       </w:pPr>
       <w:r>
+        <w:rPr>
+          <w:noProof/>
+        </w:rPr>
         <w:drawing>
           <wp:inline distT="0" distB="0" distL="0" distR="0" wp14:anchorId="1594B6B0" wp14:editId="6E89FF7F">
             <wp:extent cx="5274310" cy="105410"/>
@@ -444,7 +493,15 @@
         <w:bidi w:val="0"/>
       </w:pPr>
       <w:r>
-        <w:t>The reason for this is that gargoyle implemented in this way: it first allocates read-write-execute region, and then it changes its initial protection by calling VirtualProtectEx and</w:t>
+        <w:t xml:space="preserve">The reason for this is that gargoyle implemented in this way: it first allocates read-write-execute region, and then it changes its initial protection by calling </w:t>
+      </w:r>
+      <w:proofErr w:type="spellStart"/>
+      <w:r>
+        <w:t>VirtualProtectEx</w:t>
+      </w:r>
+      <w:proofErr w:type="spellEnd"/>
+      <w:r>
+        <w:t xml:space="preserve"> and</w:t>
       </w:r>
       <w:r>
         <w:t xml:space="preserve"> </w:t>
@@ -669,7 +726,23 @@
         <w:br/>
       </w:r>
       <w:r>
-        <w:t xml:space="preserve">Then after finish operating, it does the rx to rw switch we </w:t>
+        <w:t xml:space="preserve">Then after finish operating, it does the </w:t>
+      </w:r>
+      <w:proofErr w:type="spellStart"/>
+      <w:r>
+        <w:t>rx</w:t>
+      </w:r>
+      <w:proofErr w:type="spellEnd"/>
+      <w:r>
+        <w:t xml:space="preserve"> to </w:t>
+      </w:r>
+      <w:proofErr w:type="spellStart"/>
+      <w:r>
+        <w:t>rw</w:t>
+      </w:r>
+      <w:proofErr w:type="spellEnd"/>
+      <w:r>
+        <w:t xml:space="preserve"> switch we </w:t>
       </w:r>
       <w:r>
         <w:t xml:space="preserve">described </w:t>
@@ -683,7 +756,23 @@
         <w:bidi w:val="0"/>
       </w:pPr>
       <w:r>
-        <w:t xml:space="preserve">Hence, malfind plugin, which searches for vad nodes with </w:t>
+        <w:t xml:space="preserve">Hence, </w:t>
+      </w:r>
+      <w:proofErr w:type="spellStart"/>
+      <w:r>
+        <w:t>malfind</w:t>
+      </w:r>
+      <w:proofErr w:type="spellEnd"/>
+      <w:r>
+        <w:t xml:space="preserve"> plugin, which searches for </w:t>
+      </w:r>
+      <w:proofErr w:type="spellStart"/>
+      <w:r>
+        <w:t>vad</w:t>
+      </w:r>
+      <w:proofErr w:type="spellEnd"/>
+      <w:r>
+        <w:t xml:space="preserve"> nodes with </w:t>
       </w:r>
       <w:r>
         <w:t>read-</w:t>
@@ -692,7 +781,15 @@
         <w:t xml:space="preserve">write-execute </w:t>
       </w:r>
       <w:r>
-        <w:t xml:space="preserve">protections, detects the gargoyle payload even when it has only read-write protections (as vad node saves only the initial protection of the region when it was allocated). </w:t>
+        <w:t xml:space="preserve">protections, detects the gargoyle payload even when it has only read-write protections (as </w:t>
+      </w:r>
+      <w:proofErr w:type="spellStart"/>
+      <w:r>
+        <w:t>vad</w:t>
+      </w:r>
+      <w:proofErr w:type="spellEnd"/>
+      <w:r>
+        <w:t xml:space="preserve"> node saves only the initial protection of the region when it was allocated). </w:t>
       </w:r>
     </w:p>
     <w:p>
@@ -703,11 +800,27 @@
         <w:t>However,</w:t>
       </w:r>
       <w:r>
-        <w:t xml:space="preserve"> with a little adjustment we can bypass malfind easily, as we don't need to have both write and execute protections at any stage. More specifically, we don't need to allocate the memory region with execute permission, because we only need to have write permission in order to initiate the region by writing the gargoyle payload into it.</w:t>
+        <w:t xml:space="preserve"> with a little adjustment we can bypass </w:t>
+      </w:r>
+      <w:proofErr w:type="spellStart"/>
+      <w:r>
+        <w:t>malfind</w:t>
+      </w:r>
+      <w:proofErr w:type="spellEnd"/>
+      <w:r>
+        <w:t xml:space="preserve"> easily, as we don't need to have both write and execute protections at any stage. More specifically, we don't need to allocate the memory region with execute permission, because we only need to have write permission in order to initiate the region by writing the gargoyle payload into it.</w:t>
       </w:r>
       <w:r>
         <w:br/>
-        <w:t>So all we need is to change the call to VirtualAllocEx from the previous figure to this call:</w:t>
+        <w:t xml:space="preserve">So all we need is to change the call to </w:t>
+      </w:r>
+      <w:proofErr w:type="spellStart"/>
+      <w:r>
+        <w:t>VirtualAllocEx</w:t>
+      </w:r>
+      <w:proofErr w:type="spellEnd"/>
+      <w:r>
+        <w:t xml:space="preserve"> from the previous figure to this call:</w:t>
       </w:r>
     </w:p>
     <w:p>
@@ -760,8 +873,158 @@
         <w:bidi w:val="0"/>
       </w:pPr>
       <w:r>
-        <w:t>Indeed, after we applied this patch, malfind doesn't catch it anymore!</w:t>
-      </w:r>
+        <w:rPr>
+          <w:noProof/>
+        </w:rPr>
+        <mc:AlternateContent>
+          <mc:Choice Requires="wps">
+            <w:drawing>
+              <wp:anchor distT="0" distB="0" distL="114300" distR="114300" simplePos="0" relativeHeight="251662336" behindDoc="0" locked="0" layoutInCell="1" allowOverlap="1" wp14:anchorId="798B2231" wp14:editId="3D9FAEB4">
+                <wp:simplePos x="0" y="0"/>
+                <wp:positionH relativeFrom="column">
+                  <wp:posOffset>3180080</wp:posOffset>
+                </wp:positionH>
+                <wp:positionV relativeFrom="paragraph">
+                  <wp:posOffset>2221865</wp:posOffset>
+                </wp:positionV>
+                <wp:extent cx="1290320" cy="106680"/>
+                <wp:effectExtent l="0" t="0" r="24130" b="26670"/>
+                <wp:wrapNone/>
+                <wp:docPr id="1786416752" name="מלבן 5"/>
+                <wp:cNvGraphicFramePr/>
+                <a:graphic xmlns:a="http://schemas.openxmlformats.org/drawingml/2006/main">
+                  <a:graphicData uri="http://schemas.microsoft.com/office/word/2010/wordprocessingShape">
+                    <wps:wsp>
+                      <wps:cNvSpPr/>
+                      <wps:spPr>
+                        <a:xfrm>
+                          <a:off x="0" y="0"/>
+                          <a:ext cx="1290320" cy="106680"/>
+                        </a:xfrm>
+                        <a:prstGeom prst="rect">
+                          <a:avLst/>
+                        </a:prstGeom>
+                        <a:noFill/>
+                        <a:ln>
+                          <a:solidFill>
+                            <a:srgbClr val="FF0000"/>
+                          </a:solidFill>
+                        </a:ln>
+                      </wps:spPr>
+                      <wps:style>
+                        <a:lnRef idx="2">
+                          <a:schemeClr val="accent1">
+                            <a:shade val="15000"/>
+                          </a:schemeClr>
+                        </a:lnRef>
+                        <a:fillRef idx="1">
+                          <a:schemeClr val="accent1"/>
+                        </a:fillRef>
+                        <a:effectRef idx="0">
+                          <a:schemeClr val="accent1"/>
+                        </a:effectRef>
+                        <a:fontRef idx="minor">
+                          <a:schemeClr val="lt1"/>
+                        </a:fontRef>
+                      </wps:style>
+                      <wps:bodyPr rot="0" spcFirstLastPara="0" vertOverflow="overflow" horzOverflow="overflow" vert="horz" wrap="square" lIns="91440" tIns="45720" rIns="91440" bIns="45720" numCol="1" spcCol="0" rtlCol="1" fromWordArt="0" anchor="ctr" anchorCtr="0" forceAA="0" compatLnSpc="1">
+                        <a:prstTxWarp prst="textNoShape">
+                          <a:avLst/>
+                        </a:prstTxWarp>
+                        <a:noAutofit/>
+                      </wps:bodyPr>
+                    </wps:wsp>
+                  </a:graphicData>
+                </a:graphic>
+                <wp14:sizeRelH relativeFrom="margin">
+                  <wp14:pctWidth>0</wp14:pctWidth>
+                </wp14:sizeRelH>
+                <wp14:sizeRelV relativeFrom="margin">
+                  <wp14:pctHeight>0</wp14:pctHeight>
+                </wp14:sizeRelV>
+              </wp:anchor>
+            </w:drawing>
+          </mc:Choice>
+          <mc:Fallback>
+            <w:pict>
+              <v:rect w14:anchorId="2D52A4FE" id="מלבן 5" o:spid="_x0000_s1026" style="position:absolute;left:0;text-align:left;margin-left:250.4pt;margin-top:174.95pt;width:101.6pt;height:8.4pt;z-index:251662336;visibility:visible;mso-wrap-style:square;mso-width-percent:0;mso-height-percent:0;mso-wrap-distance-left:9pt;mso-wrap-distance-top:0;mso-wrap-distance-right:9pt;mso-wrap-distance-bottom:0;mso-position-horizontal:absolute;mso-position-horizontal-relative:text;mso-position-vertical:absolute;mso-position-vertical-relative:text;mso-width-percent:0;mso-height-percent:0;mso-width-relative:margin;mso-height-relative:margin;v-text-anchor:middle" o:gfxdata="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" filled="f" strokecolor="red" strokeweight="1pt"/>
+            </w:pict>
+          </mc:Fallback>
+        </mc:AlternateContent>
+      </w:r>
+      <w:r>
+        <w:drawing>
+          <wp:anchor distT="0" distB="0" distL="114300" distR="114300" simplePos="0" relativeHeight="251661312" behindDoc="0" locked="0" layoutInCell="1" allowOverlap="1" wp14:anchorId="58CC7FC7" wp14:editId="31FE155F">
+            <wp:simplePos x="0" y="0"/>
+            <wp:positionH relativeFrom="column">
+              <wp:posOffset>-965200</wp:posOffset>
+            </wp:positionH>
+            <wp:positionV relativeFrom="paragraph">
+              <wp:posOffset>286385</wp:posOffset>
+            </wp:positionV>
+            <wp:extent cx="7049770" cy="2407920"/>
+            <wp:effectExtent l="0" t="0" r="0" b="0"/>
+            <wp:wrapSquare wrapText="bothSides"/>
+            <wp:docPr id="1926751056" name="תמונה 1"/>
+            <wp:cNvGraphicFramePr>
+              <a:graphicFrameLocks xmlns:a="http://schemas.openxmlformats.org/drawingml/2006/main" noChangeAspect="1"/>
+            </wp:cNvGraphicFramePr>
+            <a:graphic xmlns:a="http://schemas.openxmlformats.org/drawingml/2006/main">
+              <a:graphicData uri="http://schemas.openxmlformats.org/drawingml/2006/picture">
+                <pic:pic xmlns:pic="http://schemas.openxmlformats.org/drawingml/2006/picture">
+                  <pic:nvPicPr>
+                    <pic:cNvPr id="1926751056" name=""/>
+                    <pic:cNvPicPr/>
+                  </pic:nvPicPr>
+                  <pic:blipFill>
+                    <a:blip r:embed="rId10" cstate="print">
+                      <a:extLst>
+                        <a:ext uri="{28A0092B-C50C-407E-A947-70E740481C1C}">
+                          <a14:useLocalDpi xmlns:a14="http://schemas.microsoft.com/office/drawing/2010/main" val="0"/>
+                        </a:ext>
+                      </a:extLst>
+                    </a:blip>
+                    <a:stretch>
+                      <a:fillRect/>
+                    </a:stretch>
+                  </pic:blipFill>
+                  <pic:spPr>
+                    <a:xfrm>
+                      <a:off x="0" y="0"/>
+                      <a:ext cx="7049770" cy="2407920"/>
+                    </a:xfrm>
+                    <a:prstGeom prst="rect">
+                      <a:avLst/>
+                    </a:prstGeom>
+                  </pic:spPr>
+                </pic:pic>
+              </a:graphicData>
+            </a:graphic>
+            <wp14:sizeRelH relativeFrom="margin">
+              <wp14:pctWidth>0</wp14:pctWidth>
+            </wp14:sizeRelH>
+            <wp14:sizeRelV relativeFrom="margin">
+              <wp14:pctHeight>0</wp14:pctHeight>
+            </wp14:sizeRelV>
+          </wp:anchor>
+        </w:drawing>
+      </w:r>
+      <w:r>
+        <w:t xml:space="preserve">Indeed, after we applied this patch, </w:t>
+      </w:r>
+      <w:proofErr w:type="spellStart"/>
+      <w:r>
+        <w:t>malfind</w:t>
+      </w:r>
+      <w:proofErr w:type="spellEnd"/>
+      <w:r>
+        <w:t xml:space="preserve"> doesn't catch it anymore!</w:t>
+      </w:r>
+    </w:p>
+    <w:p>
+      <w:pPr>
+        <w:bidi w:val="0"/>
+      </w:pPr>
     </w:p>
     <w:sectPr>
       <w:pgSz w:w="11906" w:h="16838"/>

</xml_diff>